<commit_message>
Add data into doc1 file
</commit_message>
<xml_diff>
--- a/doc1.docx
+++ b/doc1.docx
@@ -10,6 +10,21 @@
     <w:p>
       <w:r>
         <w:t>I Have done my be in computer from bhopal</w:t>
+      </w:r>
+    </w:p>
+    <w:p>
+      <w:r>
+        <w:t>Jjjnjjj</w:t>
+      </w:r>
+    </w:p>
+    <w:p>
+      <w:r>
+        <w:t>Kklkkl</w:t>
+      </w:r>
+    </w:p>
+    <w:p>
+      <w:r>
+        <w:t>jkkk</w:t>
       </w:r>
     </w:p>
     <w:sectPr>
@@ -181,6 +196,7 @@
   <w:style w:type="paragraph" w:default="1" w:styleId="Normal">
     <w:name w:val="Normal"/>
     <w:qFormat/>
+    <w:rsid w:val="004F0385"/>
   </w:style>
   <w:style w:type="character" w:default="1" w:styleId="DefaultParagraphFont">
     <w:name w:val="Default Paragraph Font"/>

</xml_diff>